<commit_message>
Results and working on report
</commit_message>
<xml_diff>
--- a/documents/1.docx
+++ b/documents/1.docx
@@ -4,81 +4,66 @@
   <w:body>
     <w:p>
       <w:r>
-        <w:t xml:space="preserve">TF-IDF firstly </w:t>
-      </w:r>
-      <w:r>
-        <w:t xml:space="preserve">creates a </w:t>
-      </w:r>
-      <w:r>
-        <w:t>vocabulary</w:t>
-      </w:r>
-      <w:r>
-        <w:t xml:space="preserve"> of words</w:t>
-      </w:r>
-      <w:r>
-        <w:t>. It then</w:t>
-      </w:r>
-      <w:r>
-        <w:t xml:space="preserve"> creates a term frequency vector per document containing the frequency of each word </w:t>
-      </w:r>
-      <w:r>
-        <w:t>from</w:t>
-      </w:r>
-      <w:r>
-        <w:t xml:space="preserve"> the vocabulary </w:t>
-      </w:r>
-      <w:r>
-        <w:t>in the document</w:t>
-      </w:r>
-      <w:r>
-        <w:t>. These are normalised by the inverse document frequency that assigns greater weighting to rare words under the assumption they convey more unique information about a document.</w:t>
+        <w:t xml:space="preserve">a) </w:t>
+      </w:r>
+      <w:r>
+        <w:t>TF-IDF firstly creates a vocabulary of words. It then creates a term frequency vector per document containing the frequency of each word from the vocabulary in the document. These are normalised by the inverse document frequency that assigns greater weighting to rare words under the assumption they convey more unique information about a document.</w:t>
       </w:r>
     </w:p>
     <w:p>
       <w:r>
-        <w:t>An advantage of TF-IDF is that is easy to compute, and we can use cosine similarity to compare documents easily. However, it is a bag of words model, so we lose information about the order of the tokens which is valuable. These vectors are also high-dimensional and sparse which is expensive for computation.</w:t>
+        <w:t xml:space="preserve">TF-IDF </w:t>
+      </w:r>
+      <w:r>
+        <w:t>is useful because it is</w:t>
+      </w:r>
+      <w:r>
+        <w:t xml:space="preserve"> easy to </w:t>
+      </w:r>
+      <w:r>
+        <w:t xml:space="preserve">compute, </w:t>
+      </w:r>
+      <w:r>
+        <w:t xml:space="preserve">and </w:t>
+      </w:r>
+      <w:r>
+        <w:t>it is easy to compare documents by using</w:t>
+      </w:r>
+      <w:r>
+        <w:t xml:space="preserve"> cosine similarity </w:t>
+      </w:r>
+      <w:r>
+        <w:t>between the vectors</w:t>
+      </w:r>
+      <w:r>
+        <w:t>. However, it is a bag of words model, so we lose information about the order of the tokens which is valuable</w:t>
+      </w:r>
+      <w:r>
+        <w:t xml:space="preserve"> information</w:t>
+      </w:r>
+      <w:r>
+        <w:t>. These vectors are also high-dimensional and sparse which is expensive for computation.</w:t>
       </w:r>
     </w:p>
     <w:p>
       <w:r>
-        <w:t xml:space="preserve">I initially use BERT for feature extraction. Instead of a vocabulary of words, BERT uses </w:t>
-      </w:r>
-      <w:proofErr w:type="spellStart"/>
-      <w:r>
-        <w:t>subword</w:t>
-      </w:r>
-      <w:proofErr w:type="spellEnd"/>
-      <w:r>
-        <w:t xml:space="preserve"> segmentation called </w:t>
-      </w:r>
-      <w:proofErr w:type="spellStart"/>
-      <w:r>
-        <w:t>WordPiece</w:t>
-      </w:r>
-      <w:proofErr w:type="spellEnd"/>
-      <w:r>
-        <w:t xml:space="preserve">. This breaks words down into pieces based on their value to the language model. Instead of training BERT or </w:t>
-      </w:r>
-      <w:proofErr w:type="spellStart"/>
-      <w:r>
-        <w:t>WordPiece</w:t>
-      </w:r>
-      <w:proofErr w:type="spellEnd"/>
-      <w:r>
-        <w:t xml:space="preserve">, I use the </w:t>
-      </w:r>
-      <w:proofErr w:type="spellStart"/>
-      <w:r>
-        <w:t>HuggingFace’s</w:t>
-      </w:r>
-      <w:proofErr w:type="spellEnd"/>
-      <w:r>
-        <w:t xml:space="preserve"> implementation to extract input IDs. I strip excess whitespace, URLs, HTML, and emojis and then apply the tokenizer to the headlines and bodies individually. This extracts token IDs and attention masks (for short sequences). </w:t>
+        <w:t xml:space="preserve">b) I extract features using both DistilBERT and DistilRoBERTa from HuggingFace to compare their efficacy later on. Instead of a vocabulary of words, BERT uses sub-word segmentation called WordPiece. This breaks words down into pieces based on their value to the language model. RoBERTa uses… </w:t>
+      </w:r>
+      <w:r>
+        <w:t>A tokenizer is used to convert the text to token IDs (and extract attention masks) which I pass to the transformer to extract [CLS] tokens for use later on.</w:t>
       </w:r>
     </w:p>
     <w:p>
       <w:r>
-        <w:t xml:space="preserve">Using these, I concatenate the headline and bodies by shortening the bodies to fit within the limit and joining them with a [SEP] token. Now, I use the pre-trained BERT to extract the [CLS] token which summarises the information from the model and can be used to train the later models. </w:t>
+        <w:t>Transformers work by applying attention… [see slides]</w:t>
+      </w:r>
+    </w:p>
+    <w:p>
+      <w:r>
+        <w:t>The advantages of using transformers are… the disadvantages are…</w:t>
+      </w:r>
+      <w:r>
+        <w:t xml:space="preserve"> </w:t>
       </w:r>
     </w:p>
     <w:sectPr>
@@ -520,6 +505,17 @@
     <w:semiHidden/>
     <w:unhideWhenUsed/>
   </w:style>
+  <w:style w:type="paragraph" w:styleId="ListParagraph">
+    <w:name w:val="List Paragraph"/>
+    <w:basedOn w:val="Normal"/>
+    <w:uiPriority w:val="34"/>
+    <w:qFormat/>
+    <w:rsid w:val="0022055E"/>
+    <w:pPr>
+      <w:ind w:left="720"/>
+      <w:contextualSpacing/>
+    </w:pPr>
+  </w:style>
 </w:styles>
 </file>
 

</xml_diff>